<commit_message>
added business process, modified task asssignments
</commit_message>
<xml_diff>
--- a/TV5 Documents/Task Assignments.docx
+++ b/TV5 Documents/Task Assignments.docx
@@ -9,8 +9,6 @@
       <w:r>
         <w:t>Task Assignments</w:t>
       </w:r>
-      <w:bookmarkStart w:id="0" w:name="_GoBack"/>
-      <w:bookmarkEnd w:id="0"/>
     </w:p>
     <w:p>
       <w:pPr>
@@ -240,7 +238,6 @@
               <w:right w:val="single" w:sz="4" w:space="0" w:color="auto"/>
             </w:tcBorders>
             <w:shd w:val="clear" w:color="auto" w:fill="auto"/>
-            <w:hideMark/>
           </w:tcPr>
           <w:p>
             <w:pPr>
@@ -256,7 +253,7 @@
                 <w:rFonts w:ascii="Calibri" w:eastAsia="Times New Roman" w:hAnsi="Calibri" w:cs="Times New Roman"/>
                 <w:color w:val="000000"/>
               </w:rPr>
-              <w:t>Sandimas</w:t>
+              <w:t>Palmaras</w:t>
             </w:r>
             <w:proofErr w:type="spellEnd"/>
           </w:p>
@@ -271,22 +268,21 @@
               <w:right w:val="single" w:sz="4" w:space="0" w:color="auto"/>
             </w:tcBorders>
             <w:shd w:val="clear" w:color="auto" w:fill="auto"/>
-            <w:hideMark/>
-          </w:tcPr>
-          <w:p>
-            <w:pPr>
-              <w:spacing w:after="0" w:line="240" w:lineRule="auto"/>
-              <w:rPr>
-                <w:rFonts w:ascii="Calibri" w:eastAsia="Times New Roman" w:hAnsi="Calibri" w:cs="Times New Roman"/>
-                <w:color w:val="000000"/>
-              </w:rPr>
-            </w:pPr>
-            <w:r>
-              <w:rPr>
-                <w:rFonts w:ascii="Calibri" w:eastAsia="Times New Roman" w:hAnsi="Calibri" w:cs="Times New Roman"/>
-                <w:color w:val="000000"/>
-              </w:rPr>
-              <w:t>Log in</w:t>
+          </w:tcPr>
+          <w:p>
+            <w:pPr>
+              <w:spacing w:after="0" w:line="240" w:lineRule="auto"/>
+              <w:rPr>
+                <w:rFonts w:ascii="Calibri" w:eastAsia="Times New Roman" w:hAnsi="Calibri" w:cs="Times New Roman"/>
+                <w:color w:val="000000"/>
+              </w:rPr>
+            </w:pPr>
+            <w:r>
+              <w:rPr>
+                <w:rFonts w:ascii="Calibri" w:eastAsia="Times New Roman" w:hAnsi="Calibri" w:cs="Times New Roman"/>
+                <w:color w:val="000000"/>
+              </w:rPr>
+              <w:t>Account registration</w:t>
             </w:r>
           </w:p>
         </w:tc>
@@ -300,22 +296,21 @@
               <w:right w:val="single" w:sz="4" w:space="0" w:color="auto"/>
             </w:tcBorders>
             <w:shd w:val="clear" w:color="auto" w:fill="auto"/>
-            <w:hideMark/>
-          </w:tcPr>
-          <w:p>
-            <w:pPr>
-              <w:spacing w:after="0" w:line="240" w:lineRule="auto"/>
-              <w:rPr>
-                <w:rFonts w:ascii="Calibri" w:eastAsia="Times New Roman" w:hAnsi="Calibri" w:cs="Times New Roman"/>
-                <w:color w:val="000000"/>
-              </w:rPr>
-            </w:pPr>
-            <w:r>
-              <w:rPr>
-                <w:rFonts w:ascii="Calibri" w:eastAsia="Times New Roman" w:hAnsi="Calibri" w:cs="Times New Roman"/>
-                <w:color w:val="000000"/>
-              </w:rPr>
-              <w:t>Username and password input</w:t>
+          </w:tcPr>
+          <w:p>
+            <w:pPr>
+              <w:spacing w:after="0" w:line="240" w:lineRule="auto"/>
+              <w:rPr>
+                <w:rFonts w:ascii="Calibri" w:eastAsia="Times New Roman" w:hAnsi="Calibri" w:cs="Times New Roman"/>
+                <w:color w:val="000000"/>
+              </w:rPr>
+            </w:pPr>
+            <w:r>
+              <w:rPr>
+                <w:rFonts w:ascii="Calibri" w:eastAsia="Times New Roman" w:hAnsi="Calibri" w:cs="Times New Roman"/>
+                <w:color w:val="000000"/>
+              </w:rPr>
+              <w:t>Name, username, password</w:t>
             </w:r>
           </w:p>
         </w:tc>
@@ -380,7 +375,7 @@
                 <w:rFonts w:ascii="Calibri" w:eastAsia="Times New Roman" w:hAnsi="Calibri" w:cs="Times New Roman"/>
                 <w:color w:val="000000"/>
               </w:rPr>
-              <w:t>Log out</w:t>
+              <w:t>Log in</w:t>
             </w:r>
           </w:p>
         </w:tc>
@@ -409,7 +404,7 @@
                 <w:rFonts w:ascii="Calibri" w:eastAsia="Times New Roman" w:hAnsi="Calibri" w:cs="Times New Roman"/>
                 <w:color w:val="000000"/>
               </w:rPr>
-              <w:t> </w:t>
+              <w:t>Username and password input</w:t>
             </w:r>
           </w:p>
         </w:tc>
@@ -474,6 +469,100 @@
                 <w:rFonts w:ascii="Calibri" w:eastAsia="Times New Roman" w:hAnsi="Calibri" w:cs="Times New Roman"/>
                 <w:color w:val="000000"/>
               </w:rPr>
+              <w:t>Log out</w:t>
+            </w:r>
+          </w:p>
+        </w:tc>
+        <w:tc>
+          <w:tcPr>
+            <w:tcW w:w="6390" w:type="dxa"/>
+            <w:tcBorders>
+              <w:top w:val="nil"/>
+              <w:left w:val="nil"/>
+              <w:bottom w:val="single" w:sz="4" w:space="0" w:color="auto"/>
+              <w:right w:val="single" w:sz="4" w:space="0" w:color="auto"/>
+            </w:tcBorders>
+            <w:shd w:val="clear" w:color="auto" w:fill="auto"/>
+            <w:hideMark/>
+          </w:tcPr>
+          <w:p>
+            <w:pPr>
+              <w:spacing w:after="0" w:line="240" w:lineRule="auto"/>
+              <w:rPr>
+                <w:rFonts w:ascii="Calibri" w:eastAsia="Times New Roman" w:hAnsi="Calibri" w:cs="Times New Roman"/>
+                <w:color w:val="000000"/>
+              </w:rPr>
+            </w:pPr>
+            <w:r>
+              <w:rPr>
+                <w:rFonts w:ascii="Calibri" w:eastAsia="Times New Roman" w:hAnsi="Calibri" w:cs="Times New Roman"/>
+                <w:color w:val="000000"/>
+              </w:rPr>
+              <w:t> </w:t>
+            </w:r>
+          </w:p>
+        </w:tc>
+      </w:tr>
+      <w:tr>
+        <w:trPr>
+          <w:trHeight w:val="300"/>
+        </w:trPr>
+        <w:tc>
+          <w:tcPr>
+            <w:tcW w:w="1530" w:type="dxa"/>
+            <w:tcBorders>
+              <w:top w:val="nil"/>
+              <w:left w:val="single" w:sz="4" w:space="0" w:color="auto"/>
+              <w:bottom w:val="single" w:sz="4" w:space="0" w:color="auto"/>
+              <w:right w:val="single" w:sz="4" w:space="0" w:color="auto"/>
+            </w:tcBorders>
+            <w:shd w:val="clear" w:color="auto" w:fill="auto"/>
+            <w:hideMark/>
+          </w:tcPr>
+          <w:p>
+            <w:pPr>
+              <w:spacing w:after="0" w:line="240" w:lineRule="auto"/>
+              <w:rPr>
+                <w:rFonts w:ascii="Calibri" w:eastAsia="Times New Roman" w:hAnsi="Calibri" w:cs="Times New Roman"/>
+                <w:color w:val="000000"/>
+              </w:rPr>
+            </w:pPr>
+            <w:proofErr w:type="spellStart"/>
+            <w:r>
+              <w:rPr>
+                <w:rFonts w:ascii="Calibri" w:eastAsia="Times New Roman" w:hAnsi="Calibri" w:cs="Times New Roman"/>
+                <w:color w:val="000000"/>
+              </w:rPr>
+              <w:t>Sandimas</w:t>
+            </w:r>
+            <w:proofErr w:type="spellEnd"/>
+          </w:p>
+        </w:tc>
+        <w:tc>
+          <w:tcPr>
+            <w:tcW w:w="1800" w:type="dxa"/>
+            <w:tcBorders>
+              <w:top w:val="nil"/>
+              <w:left w:val="nil"/>
+              <w:bottom w:val="single" w:sz="4" w:space="0" w:color="auto"/>
+              <w:right w:val="single" w:sz="4" w:space="0" w:color="auto"/>
+            </w:tcBorders>
+            <w:shd w:val="clear" w:color="auto" w:fill="auto"/>
+            <w:hideMark/>
+          </w:tcPr>
+          <w:p>
+            <w:pPr>
+              <w:spacing w:after="0" w:line="240" w:lineRule="auto"/>
+              <w:rPr>
+                <w:rFonts w:ascii="Calibri" w:eastAsia="Times New Roman" w:hAnsi="Calibri" w:cs="Times New Roman"/>
+                <w:color w:val="000000"/>
+              </w:rPr>
+            </w:pPr>
+            <w:r>
+              <w:rPr>
+                <w:rFonts w:ascii="Calibri" w:eastAsia="Times New Roman" w:hAnsi="Calibri" w:cs="Times New Roman"/>
+                <w:color w:val="000000"/>
+              </w:rPr>
               <w:t>Account settings</w:t>
             </w:r>
           </w:p>
@@ -611,7 +700,16 @@
                 <w:rFonts w:ascii="Calibri" w:eastAsia="Times New Roman" w:hAnsi="Calibri" w:cs="Times New Roman"/>
                 <w:color w:val="000000"/>
               </w:rPr>
-              <w:t>Generate report (receivable and payable)</w:t>
+              <w:t>Generate report (receivable</w:t>
+            </w:r>
+            <w:bookmarkStart w:id="0" w:name="_GoBack"/>
+            <w:bookmarkEnd w:id="0"/>
+            <w:r>
+              <w:rPr>
+                <w:rFonts w:ascii="Calibri" w:eastAsia="Times New Roman" w:hAnsi="Calibri" w:cs="Times New Roman"/>
+                <w:color w:val="000000"/>
+              </w:rPr>
+              <w:t xml:space="preserve"> and payable)</w:t>
             </w:r>
           </w:p>
         </w:tc>
@@ -646,6 +744,13 @@
                 <w:color w:val="000000"/>
               </w:rPr>
               <w:t>Lim</w:t>
+            </w:r>
+            <w:r>
+              <w:rPr>
+                <w:rFonts w:ascii="Calibri" w:eastAsia="Times New Roman" w:hAnsi="Calibri" w:cs="Times New Roman"/>
+                <w:color w:val="000000"/>
+              </w:rPr>
+              <w:t>, Vidal, Chua</w:t>
             </w:r>
           </w:p>
         </w:tc>

</xml_diff>